<commit_message>
Added rest of the files
</commit_message>
<xml_diff>
--- a/Spring Framework Notes.docx
+++ b/Spring Framework Notes.docx
@@ -123,21 +123,7 @@
         <w:rPr>
           <w:lang w:val="en-US"/>
         </w:rPr>
-        <w:t xml:space="preserve">Goals of </w:t>
-      </w:r>
-      <w:proofErr w:type="gramStart"/>
-      <w:r>
-        <w:rPr>
-          <w:lang w:val="en-US"/>
-        </w:rPr>
-        <w:t>Spring</w:t>
-      </w:r>
-      <w:proofErr w:type="gramEnd"/>
-      <w:r>
-        <w:rPr>
-          <w:lang w:val="en-US"/>
-        </w:rPr>
-        <w:t>:</w:t>
+        <w:t>Goals of Spring:</w:t>
       </w:r>
     </w:p>
     <w:p>
@@ -4655,6 +4641,537 @@
           <w:lang w:val="en-US"/>
         </w:rPr>
       </w:pPr>
+    </w:p>
+    <w:p>
+      <w:pPr>
+        <w:jc w:val="center"/>
+        <w:rPr>
+          <w:rFonts w:cstheme="minorHAnsi"/>
+          <w:b/>
+          <w:sz w:val="36"/>
+          <w:lang w:val="en-US"/>
+        </w:rPr>
+      </w:pPr>
+      <w:r>
+        <w:rPr>
+          <w:rFonts w:cstheme="minorHAnsi"/>
+          <w:b/>
+          <w:sz w:val="36"/>
+          <w:lang w:val="en-US"/>
+        </w:rPr>
+        <w:t>Aspect Oriented Programming</w:t>
+      </w:r>
+    </w:p>
+    <w:p>
+      <w:pPr>
+        <w:pStyle w:val="ListParagraph"/>
+        <w:numPr>
+          <w:ilvl w:val="0"/>
+          <w:numId w:val="1"/>
+        </w:numPr>
+        <w:rPr>
+          <w:rFonts w:cstheme="minorHAnsi"/>
+          <w:b/>
+          <w:lang w:val="en-US"/>
+        </w:rPr>
+      </w:pPr>
+      <w:r>
+        <w:rPr>
+          <w:rFonts w:cstheme="minorHAnsi"/>
+          <w:lang w:val="en-US"/>
+        </w:rPr>
+        <w:t>Programming based on the concept of an aspect</w:t>
+      </w:r>
+    </w:p>
+    <w:p>
+      <w:pPr>
+        <w:pStyle w:val="ListParagraph"/>
+        <w:numPr>
+          <w:ilvl w:val="0"/>
+          <w:numId w:val="1"/>
+        </w:numPr>
+        <w:rPr>
+          <w:rFonts w:cstheme="minorHAnsi"/>
+          <w:b/>
+          <w:lang w:val="en-US"/>
+        </w:rPr>
+      </w:pPr>
+      <w:r>
+        <w:rPr>
+          <w:rFonts w:cstheme="minorHAnsi"/>
+          <w:lang w:val="en-US"/>
+        </w:rPr>
+        <w:t>Aspect encapsulates cross-cutting logic</w:t>
+      </w:r>
+    </w:p>
+    <w:p>
+      <w:pPr>
+        <w:pStyle w:val="ListParagraph"/>
+        <w:numPr>
+          <w:ilvl w:val="0"/>
+          <w:numId w:val="1"/>
+        </w:numPr>
+        <w:rPr>
+          <w:rFonts w:cstheme="minorHAnsi"/>
+          <w:b/>
+          <w:lang w:val="en-US"/>
+        </w:rPr>
+      </w:pPr>
+      <w:r>
+        <w:rPr>
+          <w:rFonts w:cstheme="minorHAnsi"/>
+          <w:lang w:val="en-US"/>
+        </w:rPr>
+        <w:t>Cross cutting concern: infrastructure code</w:t>
+      </w:r>
+    </w:p>
+    <w:p>
+      <w:pPr>
+        <w:pStyle w:val="ListParagraph"/>
+        <w:numPr>
+          <w:ilvl w:val="0"/>
+          <w:numId w:val="1"/>
+        </w:numPr>
+        <w:rPr>
+          <w:rFonts w:cstheme="minorHAnsi"/>
+          <w:b/>
+          <w:lang w:val="en-US"/>
+        </w:rPr>
+      </w:pPr>
+      <w:r>
+        <w:rPr>
+          <w:rFonts w:cstheme="minorHAnsi"/>
+          <w:lang w:val="en-US"/>
+        </w:rPr>
+        <w:t>Aspect can be reused at multiple locations</w:t>
+      </w:r>
+    </w:p>
+    <w:p>
+      <w:pPr>
+        <w:pStyle w:val="ListParagraph"/>
+        <w:numPr>
+          <w:ilvl w:val="0"/>
+          <w:numId w:val="1"/>
+        </w:numPr>
+        <w:rPr>
+          <w:rFonts w:cstheme="minorHAnsi"/>
+          <w:b/>
+          <w:lang w:val="en-US"/>
+        </w:rPr>
+      </w:pPr>
+      <w:r>
+        <w:rPr>
+          <w:rFonts w:cstheme="minorHAnsi"/>
+          <w:lang w:val="en-US"/>
+        </w:rPr>
+        <w:t>Same aspect/class can be applied based on configuration</w:t>
+      </w:r>
+    </w:p>
+    <w:p>
+      <w:pPr>
+        <w:rPr>
+          <w:rFonts w:cstheme="minorHAnsi"/>
+          <w:b/>
+          <w:lang w:val="en-US"/>
+        </w:rPr>
+      </w:pPr>
+    </w:p>
+    <w:p>
+      <w:pPr>
+        <w:rPr>
+          <w:rFonts w:cstheme="minorHAnsi"/>
+          <w:lang w:val="en-US"/>
+        </w:rPr>
+      </w:pPr>
+      <w:r>
+        <w:rPr>
+          <w:rFonts w:cstheme="minorHAnsi"/>
+          <w:lang w:val="en-US"/>
+        </w:rPr>
+        <w:t>Join point:</w:t>
+      </w:r>
+    </w:p>
+    <w:p>
+      <w:pPr>
+        <w:pStyle w:val="ListParagraph"/>
+        <w:numPr>
+          <w:ilvl w:val="0"/>
+          <w:numId w:val="1"/>
+        </w:numPr>
+        <w:rPr>
+          <w:rFonts w:cstheme="minorHAnsi"/>
+          <w:lang w:val="en-US"/>
+        </w:rPr>
+      </w:pPr>
+      <w:r>
+        <w:rPr>
+          <w:rFonts w:cstheme="minorHAnsi"/>
+          <w:lang w:val="en-US"/>
+        </w:rPr>
+        <w:t>It is a point of execution in the program, such as execution of a method or handling of an exception. In Spring AOP, a join point always represents a method execution</w:t>
+      </w:r>
+    </w:p>
+    <w:p>
+      <w:pPr>
+        <w:rPr>
+          <w:rFonts w:cstheme="minorHAnsi"/>
+          <w:lang w:val="en-US"/>
+        </w:rPr>
+      </w:pPr>
+      <w:r>
+        <w:rPr>
+          <w:rFonts w:cstheme="minorHAnsi"/>
+          <w:lang w:val="en-US"/>
+        </w:rPr>
+        <w:t>Point cut:</w:t>
+      </w:r>
+    </w:p>
+    <w:p>
+      <w:pPr>
+        <w:pStyle w:val="ListParagraph"/>
+        <w:numPr>
+          <w:ilvl w:val="0"/>
+          <w:numId w:val="1"/>
+        </w:numPr>
+        <w:rPr>
+          <w:rFonts w:cstheme="minorHAnsi"/>
+          <w:lang w:val="en-US"/>
+        </w:rPr>
+      </w:pPr>
+      <w:r>
+        <w:rPr>
+          <w:rFonts w:cstheme="minorHAnsi"/>
+          <w:lang w:val="en-US"/>
+        </w:rPr>
+        <w:t>Predicate or expression that matches join points.</w:t>
+      </w:r>
+    </w:p>
+    <w:p>
+      <w:pPr>
+        <w:rPr>
+          <w:rFonts w:cstheme="minorHAnsi"/>
+          <w:lang w:val="en-US"/>
+        </w:rPr>
+      </w:pPr>
+      <w:r>
+        <w:rPr>
+          <w:rFonts w:cstheme="minorHAnsi"/>
+          <w:lang w:val="en-US"/>
+        </w:rPr>
+        <w:t>Advice:</w:t>
+      </w:r>
+    </w:p>
+    <w:p>
+      <w:pPr>
+        <w:pStyle w:val="ListParagraph"/>
+        <w:numPr>
+          <w:ilvl w:val="0"/>
+          <w:numId w:val="1"/>
+        </w:numPr>
+        <w:rPr>
+          <w:rFonts w:cstheme="minorHAnsi"/>
+          <w:lang w:val="en-US"/>
+        </w:rPr>
+      </w:pPr>
+      <w:r>
+        <w:rPr>
+          <w:rFonts w:cstheme="minorHAnsi"/>
+          <w:lang w:val="en-US"/>
+        </w:rPr>
+        <w:t>It is the action taken by an aspect at a particular join point. It is associated with a point cut and runs any join point matched by the point cut.</w:t>
+      </w:r>
+    </w:p>
+    <w:p>
+      <w:pPr>
+        <w:rPr>
+          <w:rFonts w:cstheme="minorHAnsi"/>
+          <w:lang w:val="en-US"/>
+        </w:rPr>
+      </w:pPr>
+      <w:r>
+        <w:rPr>
+          <w:rFonts w:cstheme="minorHAnsi"/>
+          <w:lang w:val="en-US"/>
+        </w:rPr>
+        <w:t>Types of advices:</w:t>
+      </w:r>
+    </w:p>
+    <w:p>
+      <w:pPr>
+        <w:pStyle w:val="ListParagraph"/>
+        <w:numPr>
+          <w:ilvl w:val="0"/>
+          <w:numId w:val="1"/>
+        </w:numPr>
+        <w:rPr>
+          <w:rFonts w:cstheme="minorHAnsi"/>
+          <w:lang w:val="en-US"/>
+        </w:rPr>
+      </w:pPr>
+      <w:r>
+        <w:rPr>
+          <w:rFonts w:cstheme="minorHAnsi"/>
+          <w:lang w:val="en-US"/>
+        </w:rPr>
+        <w:t>Before advice: Advice that executes before a join point.</w:t>
+      </w:r>
+    </w:p>
+    <w:p>
+      <w:pPr>
+        <w:pStyle w:val="ListParagraph"/>
+        <w:numPr>
+          <w:ilvl w:val="0"/>
+          <w:numId w:val="1"/>
+        </w:numPr>
+        <w:rPr>
+          <w:rFonts w:cstheme="minorHAnsi"/>
+          <w:lang w:val="en-US"/>
+        </w:rPr>
+      </w:pPr>
+      <w:r>
+        <w:rPr>
+          <w:rFonts w:cstheme="minorHAnsi"/>
+          <w:lang w:val="en-US"/>
+        </w:rPr>
+        <w:t>After returning advice: Advice that is executed after a join point completes normally.</w:t>
+      </w:r>
+    </w:p>
+    <w:p>
+      <w:pPr>
+        <w:pStyle w:val="ListParagraph"/>
+        <w:numPr>
+          <w:ilvl w:val="0"/>
+          <w:numId w:val="1"/>
+        </w:numPr>
+        <w:rPr>
+          <w:rFonts w:cstheme="minorHAnsi"/>
+          <w:lang w:val="en-US"/>
+        </w:rPr>
+      </w:pPr>
+      <w:r>
+        <w:rPr>
+          <w:rFonts w:cstheme="minorHAnsi"/>
+          <w:lang w:val="en-US"/>
+        </w:rPr>
+        <w:t>After throwing: Advice to be executed if a method exits by throwing an exception.</w:t>
+      </w:r>
+    </w:p>
+    <w:p>
+      <w:pPr>
+        <w:pStyle w:val="ListParagraph"/>
+        <w:numPr>
+          <w:ilvl w:val="0"/>
+          <w:numId w:val="1"/>
+        </w:numPr>
+        <w:rPr>
+          <w:rFonts w:cstheme="minorHAnsi"/>
+          <w:lang w:val="en-US"/>
+        </w:rPr>
+      </w:pPr>
+      <w:r>
+        <w:rPr>
+          <w:rFonts w:cstheme="minorHAnsi"/>
+          <w:lang w:val="en-US"/>
+        </w:rPr>
+        <w:t>After: Advice that executes regardless of the means by which a join point exits.</w:t>
+      </w:r>
+    </w:p>
+    <w:p>
+      <w:pPr>
+        <w:pStyle w:val="ListParagraph"/>
+        <w:numPr>
+          <w:ilvl w:val="0"/>
+          <w:numId w:val="1"/>
+        </w:numPr>
+        <w:rPr>
+          <w:rFonts w:cstheme="minorHAnsi"/>
+          <w:lang w:val="en-US"/>
+        </w:rPr>
+      </w:pPr>
+      <w:r>
+        <w:rPr>
+          <w:rFonts w:cstheme="minorHAnsi"/>
+          <w:lang w:val="en-US"/>
+        </w:rPr>
+        <w:t xml:space="preserve">Around: </w:t>
+      </w:r>
+      <w:r>
+        <w:rPr>
+          <w:rStyle w:val="Strong"/>
+          <w:rFonts w:cstheme="minorHAnsi"/>
+          <w:b w:val="0"/>
+          <w:color w:val="000000"/>
+          <w:shd w:val="clear" w:color="auto" w:fill="FFFFFF"/>
+        </w:rPr>
+        <w:t xml:space="preserve">Around advice can perform custom </w:t>
+      </w:r>
+      <w:proofErr w:type="spellStart"/>
+      <w:r>
+        <w:rPr>
+          <w:rStyle w:val="Strong"/>
+          <w:rFonts w:cstheme="minorHAnsi"/>
+          <w:b w:val="0"/>
+          <w:color w:val="000000"/>
+          <w:shd w:val="clear" w:color="auto" w:fill="FFFFFF"/>
+        </w:rPr>
+        <w:t>behavior</w:t>
+      </w:r>
+      <w:proofErr w:type="spellEnd"/>
+      <w:r>
+        <w:rPr>
+          <w:rStyle w:val="Strong"/>
+          <w:rFonts w:cstheme="minorHAnsi"/>
+          <w:b w:val="0"/>
+          <w:color w:val="000000"/>
+          <w:shd w:val="clear" w:color="auto" w:fill="FFFFFF"/>
+        </w:rPr>
+        <w:t xml:space="preserve"> both before and after the method invocation</w:t>
+      </w:r>
+      <w:r>
+        <w:rPr>
+          <w:rStyle w:val="Strong"/>
+          <w:rFonts w:cstheme="minorHAnsi"/>
+          <w:b w:val="0"/>
+          <w:color w:val="000000"/>
+          <w:shd w:val="clear" w:color="auto" w:fill="FFFFFF"/>
+        </w:rPr>
+        <w:t>.</w:t>
+      </w:r>
+    </w:p>
+    <w:p>
+      <w:pPr>
+        <w:jc w:val="center"/>
+        <w:rPr>
+          <w:rFonts w:cstheme="minorHAnsi"/>
+          <w:b/>
+          <w:sz w:val="36"/>
+          <w:lang w:val="en-US"/>
+        </w:rPr>
+      </w:pPr>
+      <w:r>
+        <w:rPr>
+          <w:rFonts w:cstheme="minorHAnsi"/>
+          <w:b/>
+          <w:sz w:val="36"/>
+          <w:lang w:val="en-US"/>
+        </w:rPr>
+        <w:t>Spring Security</w:t>
+      </w:r>
+    </w:p>
+    <w:p>
+      <w:pPr>
+        <w:pStyle w:val="ListParagraph"/>
+        <w:numPr>
+          <w:ilvl w:val="0"/>
+          <w:numId w:val="1"/>
+        </w:numPr>
+        <w:rPr>
+          <w:rFonts w:cstheme="minorHAnsi"/>
+          <w:lang w:val="en-US"/>
+        </w:rPr>
+      </w:pPr>
+      <w:r>
+        <w:rPr>
+          <w:rFonts w:cstheme="minorHAnsi"/>
+          <w:lang w:val="en-US"/>
+        </w:rPr>
+        <w:t>Defines a framework for security</w:t>
+      </w:r>
+    </w:p>
+    <w:p>
+      <w:pPr>
+        <w:pStyle w:val="ListParagraph"/>
+        <w:numPr>
+          <w:ilvl w:val="0"/>
+          <w:numId w:val="1"/>
+        </w:numPr>
+        <w:rPr>
+          <w:rFonts w:cstheme="minorHAnsi"/>
+          <w:lang w:val="en-US"/>
+        </w:rPr>
+      </w:pPr>
+      <w:r>
+        <w:rPr>
+          <w:rFonts w:cstheme="minorHAnsi"/>
+          <w:lang w:val="en-US"/>
+        </w:rPr>
+        <w:t>Implemented using servlet filters in the background</w:t>
+      </w:r>
+    </w:p>
+    <w:p>
+      <w:pPr>
+        <w:pStyle w:val="ListParagraph"/>
+        <w:numPr>
+          <w:ilvl w:val="0"/>
+          <w:numId w:val="1"/>
+        </w:numPr>
+        <w:rPr>
+          <w:rFonts w:cstheme="minorHAnsi"/>
+          <w:lang w:val="en-US"/>
+        </w:rPr>
+      </w:pPr>
+      <w:r>
+        <w:rPr>
+          <w:rFonts w:cstheme="minorHAnsi"/>
+          <w:lang w:val="en-US"/>
+        </w:rPr>
+        <w:t xml:space="preserve">Two types: declarative and programmatic </w:t>
+      </w:r>
+    </w:p>
+    <w:p>
+      <w:pPr>
+        <w:rPr>
+          <w:rFonts w:cstheme="minorHAnsi"/>
+          <w:lang w:val="en-US"/>
+        </w:rPr>
+      </w:pPr>
+      <w:r>
+        <w:rPr>
+          <w:rFonts w:cstheme="minorHAnsi"/>
+          <w:lang w:val="en-US"/>
+        </w:rPr>
+        <w:t>Servlet filters:</w:t>
+      </w:r>
+    </w:p>
+    <w:p>
+      <w:pPr>
+        <w:pStyle w:val="ListParagraph"/>
+        <w:numPr>
+          <w:ilvl w:val="0"/>
+          <w:numId w:val="1"/>
+        </w:numPr>
+        <w:rPr>
+          <w:rFonts w:cstheme="minorHAnsi"/>
+          <w:lang w:val="en-US"/>
+        </w:rPr>
+      </w:pPr>
+      <w:r>
+        <w:rPr>
+          <w:rFonts w:cstheme="minorHAnsi"/>
+          <w:lang w:val="en-US"/>
+        </w:rPr>
+        <w:t>Used to pre/post-process web requests</w:t>
+      </w:r>
+    </w:p>
+    <w:p>
+      <w:pPr>
+        <w:pStyle w:val="ListParagraph"/>
+        <w:numPr>
+          <w:ilvl w:val="0"/>
+          <w:numId w:val="1"/>
+        </w:numPr>
+        <w:rPr>
+          <w:rFonts w:cstheme="minorHAnsi"/>
+          <w:lang w:val="en-US"/>
+        </w:rPr>
+      </w:pPr>
+      <w:r>
+        <w:rPr>
+          <w:rFonts w:cstheme="minorHAnsi"/>
+          <w:lang w:val="en-US"/>
+        </w:rPr>
+        <w:t>Can route web requests based on security logic</w:t>
+      </w:r>
       <w:bookmarkStart w:id="0" w:name="_GoBack"/>
       <w:bookmarkEnd w:id="0"/>
     </w:p>
@@ -4791,12 +5308,12 @@
     </w:lvl>
   </w:abstractNum>
   <w:abstractNum w:abstractNumId="1">
-    <w:nsid w:val="56111C7E"/>
+    <w:nsid w:val="3B2A6E2D"/>
     <w:multiLevelType w:val="hybridMultilevel"/>
-    <w:tmpl w:val="539ABB74"/>
-    <w:lvl w:ilvl="0" w:tplc="7B76CFBE">
+    <w:tmpl w:val="1D5CA29C"/>
+    <w:lvl w:ilvl="0" w:tplc="1816789A">
       <w:numFmt w:val="bullet"/>
-      <w:lvlText w:val="-"/>
+      <w:lvlText w:val="&gt;"/>
       <w:lvlJc w:val="left"/>
       <w:pPr>
         <w:ind w:left="720" w:hanging="360"/>
@@ -4902,10 +5419,125 @@
       </w:rPr>
     </w:lvl>
   </w:abstractNum>
+  <w:abstractNum w:abstractNumId="2">
+    <w:nsid w:val="56111C7E"/>
+    <w:multiLevelType w:val="hybridMultilevel"/>
+    <w:tmpl w:val="539ABB74"/>
+    <w:lvl w:ilvl="0" w:tplc="7B76CFBE">
+      <w:numFmt w:val="bullet"/>
+      <w:lvlText w:val="-"/>
+      <w:lvlJc w:val="left"/>
+      <w:pPr>
+        <w:ind w:left="720" w:hanging="360"/>
+      </w:pPr>
+      <w:rPr>
+        <w:rFonts w:ascii="Calibri" w:eastAsiaTheme="minorHAnsi" w:hAnsi="Calibri" w:cs="Calibri" w:hint="default"/>
+      </w:rPr>
+    </w:lvl>
+    <w:lvl w:ilvl="1" w:tplc="40090003" w:tentative="1">
+      <w:start w:val="1"/>
+      <w:numFmt w:val="bullet"/>
+      <w:lvlText w:val="o"/>
+      <w:lvlJc w:val="left"/>
+      <w:pPr>
+        <w:ind w:left="1440" w:hanging="360"/>
+      </w:pPr>
+      <w:rPr>
+        <w:rFonts w:ascii="Courier New" w:hAnsi="Courier New" w:cs="Courier New" w:hint="default"/>
+      </w:rPr>
+    </w:lvl>
+    <w:lvl w:ilvl="2" w:tplc="40090005" w:tentative="1">
+      <w:start w:val="1"/>
+      <w:numFmt w:val="bullet"/>
+      <w:lvlText w:val=""/>
+      <w:lvlJc w:val="left"/>
+      <w:pPr>
+        <w:ind w:left="2160" w:hanging="360"/>
+      </w:pPr>
+      <w:rPr>
+        <w:rFonts w:ascii="Wingdings" w:hAnsi="Wingdings" w:hint="default"/>
+      </w:rPr>
+    </w:lvl>
+    <w:lvl w:ilvl="3" w:tplc="40090001" w:tentative="1">
+      <w:start w:val="1"/>
+      <w:numFmt w:val="bullet"/>
+      <w:lvlText w:val=""/>
+      <w:lvlJc w:val="left"/>
+      <w:pPr>
+        <w:ind w:left="2880" w:hanging="360"/>
+      </w:pPr>
+      <w:rPr>
+        <w:rFonts w:ascii="Symbol" w:hAnsi="Symbol" w:hint="default"/>
+      </w:rPr>
+    </w:lvl>
+    <w:lvl w:ilvl="4" w:tplc="40090003" w:tentative="1">
+      <w:start w:val="1"/>
+      <w:numFmt w:val="bullet"/>
+      <w:lvlText w:val="o"/>
+      <w:lvlJc w:val="left"/>
+      <w:pPr>
+        <w:ind w:left="3600" w:hanging="360"/>
+      </w:pPr>
+      <w:rPr>
+        <w:rFonts w:ascii="Courier New" w:hAnsi="Courier New" w:cs="Courier New" w:hint="default"/>
+      </w:rPr>
+    </w:lvl>
+    <w:lvl w:ilvl="5" w:tplc="40090005" w:tentative="1">
+      <w:start w:val="1"/>
+      <w:numFmt w:val="bullet"/>
+      <w:lvlText w:val=""/>
+      <w:lvlJc w:val="left"/>
+      <w:pPr>
+        <w:ind w:left="4320" w:hanging="360"/>
+      </w:pPr>
+      <w:rPr>
+        <w:rFonts w:ascii="Wingdings" w:hAnsi="Wingdings" w:hint="default"/>
+      </w:rPr>
+    </w:lvl>
+    <w:lvl w:ilvl="6" w:tplc="40090001" w:tentative="1">
+      <w:start w:val="1"/>
+      <w:numFmt w:val="bullet"/>
+      <w:lvlText w:val=""/>
+      <w:lvlJc w:val="left"/>
+      <w:pPr>
+        <w:ind w:left="5040" w:hanging="360"/>
+      </w:pPr>
+      <w:rPr>
+        <w:rFonts w:ascii="Symbol" w:hAnsi="Symbol" w:hint="default"/>
+      </w:rPr>
+    </w:lvl>
+    <w:lvl w:ilvl="7" w:tplc="40090003" w:tentative="1">
+      <w:start w:val="1"/>
+      <w:numFmt w:val="bullet"/>
+      <w:lvlText w:val="o"/>
+      <w:lvlJc w:val="left"/>
+      <w:pPr>
+        <w:ind w:left="5760" w:hanging="360"/>
+      </w:pPr>
+      <w:rPr>
+        <w:rFonts w:ascii="Courier New" w:hAnsi="Courier New" w:cs="Courier New" w:hint="default"/>
+      </w:rPr>
+    </w:lvl>
+    <w:lvl w:ilvl="8" w:tplc="40090005" w:tentative="1">
+      <w:start w:val="1"/>
+      <w:numFmt w:val="bullet"/>
+      <w:lvlText w:val=""/>
+      <w:lvlJc w:val="left"/>
+      <w:pPr>
+        <w:ind w:left="6480" w:hanging="360"/>
+      </w:pPr>
+      <w:rPr>
+        <w:rFonts w:ascii="Wingdings" w:hAnsi="Wingdings" w:hint="default"/>
+      </w:rPr>
+    </w:lvl>
+  </w:abstractNum>
   <w:num w:numId="1">
     <w:abstractNumId w:val="0"/>
   </w:num>
   <w:num w:numId="2">
+    <w:abstractNumId w:val="2"/>
+  </w:num>
+  <w:num w:numId="3">
     <w:abstractNumId w:val="1"/>
   </w:num>
 </w:numbering>

</xml_diff>